<commit_message>
feat(main): add files Presentation-Lab-6
</commit_message>
<xml_diff>
--- a/labs/lab06/report/report.docx
+++ b/labs/lab06/report/report.docx
@@ -571,7 +571,7 @@
         <w:t xml:space="preserve"> </w:t>
       </w:r>
       <w:r>
-        <w:t xml:space="preserve">каталоге.(рис. ??) , (рис. ??), (рис. ??)</w:t>
+        <w:t xml:space="preserve">каталоге.(рис. [??])(рис. [??])(рис. [??])</w:t>
       </w:r>
     </w:p>
     <w:p>
@@ -738,7 +738,7 @@
         <w:t xml:space="preserve"> </w:t>
       </w:r>
       <w:r>
-        <w:t xml:space="preserve">каталоге. (рис. ??) , (рис. ??)</w:t>
+        <w:t xml:space="preserve">каталоге. (рис. [??])(рис. [??])</w:t>
       </w:r>
     </w:p>
     <w:p>
@@ -846,7 +846,7 @@
         <w:pStyle w:val="Compact"/>
       </w:pPr>
       <w:r>
-        <w:t xml:space="preserve">Выведите имена всех файлов из file.txt, имеющих расширение .conf, после чего запишите их в новый текстовой файл conf.txt. (рис. ??) , (рис. ??)</w:t>
+        <w:t xml:space="preserve">Выведите имена всех файлов из file.txt, имеющих расширение .conf, после чего запишите их в новый текстовой файл conf.txt. (рис. [??]) , (рис. [??])</w:t>
       </w:r>
     </w:p>
     <w:p>
@@ -954,7 +954,7 @@
         <w:pStyle w:val="Compact"/>
       </w:pPr>
       <w:r>
-        <w:t xml:space="preserve">Определите, какие файлы в вашем домашнем каталоге имеют имена, начинавшиеся с символа c? Предложите несколько вариантов, как это сделать. (рис. ??)</w:t>
+        <w:t xml:space="preserve">Определите, какие файлы в вашем домашнем каталоге имеют имена, начинавшиеся с символа c? Предложите несколько вариантов, как это сделать. (рис. [??])</w:t>
       </w:r>
     </w:p>
     <w:p>
@@ -1021,7 +1021,7 @@
         <w:t xml:space="preserve"> </w:t>
       </w:r>
       <w:r>
-        <w:t xml:space="preserve">~/logfile файлы, имена которых начинаются с log.(рис. ??)</w:t>
+        <w:t xml:space="preserve">~/logfile файлы, имена которых начинаются с log.(рис. [??])</w:t>
       </w:r>
       <w:r>
         <w:t xml:space="preserve"> </w:t>
@@ -1079,7 +1079,7 @@
         </w:numPr>
       </w:pPr>
       <w:r>
-        <w:t xml:space="preserve">Удалите файл ~/logfile. (рис. ??)</w:t>
+        <w:t xml:space="preserve">Удалите файл ~/logfile. (рис. [??])</w:t>
       </w:r>
       <w:r>
         <w:t xml:space="preserve"> </w:t>
@@ -1137,7 +1137,7 @@
         </w:numPr>
       </w:pPr>
       <w:r>
-        <w:t xml:space="preserve">Запустите из консоли в фоновом режиме редактор gedit.(рис. ??)</w:t>
+        <w:t xml:space="preserve">Запустите из консоли в фоновом режиме редактор gedit.(рис. [??])</w:t>
       </w:r>
       <w:r>
         <w:t xml:space="preserve"> </w:t>
@@ -1201,7 +1201,7 @@
         <w:t xml:space="preserve"> </w:t>
       </w:r>
       <w:r>
-        <w:t xml:space="preserve">и фильтр grep. Как ещё можно определить идентификатор процесса? (рис. ??)</w:t>
+        <w:t xml:space="preserve">и фильтр grep. Как ещё можно определить идентификатор процесса? (рис. [??])</w:t>
       </w:r>
       <w:r>
         <w:t xml:space="preserve"> </w:t>
@@ -1265,7 +1265,7 @@
         <w:t xml:space="preserve"> </w:t>
       </w:r>
       <w:r>
-        <w:t xml:space="preserve">шения процесса gedit. (рис. ??)(рис. ??)</w:t>
+        <w:t xml:space="preserve">шения процесса gedit. (рис. [??])(рис. [??])</w:t>
       </w:r>
       <w:r>
         <w:t xml:space="preserve"> </w:t>
@@ -1376,7 +1376,7 @@
         <w:t xml:space="preserve"> </w:t>
       </w:r>
       <w:r>
-        <w:t xml:space="preserve">информацию об этих командах, с помощью команды man.(рис. ??)(рис. ??)(рис. ??)(рис. ??)</w:t>
+        <w:t xml:space="preserve">информацию об этих командах, с помощью команды man.(рис. [??])(рис. [??])(рис. [??])(рис. [??])</w:t>
       </w:r>
       <w:r>
         <w:t xml:space="preserve"> </w:t>
@@ -1581,7 +1581,7 @@
         <w:t xml:space="preserve"> </w:t>
       </w:r>
       <w:r>
-        <w:t xml:space="preserve">рий, имеющихся в вашем домашнем каталоге. (рис. ??)(рис. ??)</w:t>
+        <w:t xml:space="preserve">рий, имеющихся в вашем домашнем каталоге. (рис. [??])(рис. [??])</w:t>
       </w:r>
       <w:r>
         <w:t xml:space="preserve"> </w:t>

</xml_diff>